<commit_message>
- use skyline.ms URL for data download
</commit_message>
<xml_diff>
--- a/pwiz_tools/Skyline/Documentation/Tutorials/Chinese/outgoing/Skyline Processing Grouped Study Data_zh-CHS.docx
+++ b/pwiz_tools/Skyline/Documentation/Tutorials/Chinese/outgoing/Skyline Processing Grouped Study Data_zh-CHS.docx
@@ -643,7 +643,7 @@
           <w:rPr>
             <w:rStyle w:val="Hyperlink"/>
           </w:rPr>
-          <w:t>https://skyline.gs.washington.edu/tutorials/GroupedStudies1.zip</w:t>
+          <w:t>https://skyline.ms/tutorials/GroupedStudies1.zip</w:t>
         </w:r>
       </w:hyperlink>
     </w:p>
@@ -715,7 +715,15 @@
         <w:t xml:space="preserve"> labs</w:t>
       </w:r>
       <w:r>
-        <w:t xml:space="preserve"> of Michael J. Toth and Michael J. MacCoss.</w:t>
+        <w:t xml:space="preserve"> of Michael J. Toth and Michael J. </w:t>
+      </w:r>
+      <w:proofErr w:type="spellStart"/>
+      <w:r>
+        <w:t>MacCoss</w:t>
+      </w:r>
+      <w:proofErr w:type="spellEnd"/>
+      <w:r>
+        <w:t>.</w:t>
       </w:r>
     </w:p>
     <w:p>
@@ -835,7 +843,15 @@
         <w:t>collected</w:t>
       </w:r>
       <w:r>
-        <w:t xml:space="preserve"> at the MacCoss lab </w:t>
+        <w:t xml:space="preserve"> at the </w:t>
+      </w:r>
+      <w:proofErr w:type="spellStart"/>
+      <w:r>
+        <w:t>MacCoss</w:t>
+      </w:r>
+      <w:proofErr w:type="spellEnd"/>
+      <w:r>
+        <w:t xml:space="preserve"> lab </w:t>
       </w:r>
       <w:r>
         <w:t>while investigating</w:t>
@@ -1356,7 +1372,7 @@
           <v:shape id="_x0000_i1025" type="#_x0000_t75" style="width:468pt;height:330.75pt" o:ole="">
             <v:imagedata r:id="rId11" o:title=""/>
           </v:shape>
-          <o:OLEObject Type="Embed" ProgID="Unknown" ShapeID="_x0000_i1025" DrawAspect="Content" ObjectID="_1703423089" r:id="rId12"/>
+          <o:OLEObject Type="Embed" ProgID="Unknown" ShapeID="_x0000_i1025" DrawAspect="Content" ObjectID="_1703839159" r:id="rId12"/>
         </w:object>
       </w:r>
     </w:p>
@@ -1409,9 +1425,11 @@
       <w:r>
         <w:t>“</w:t>
       </w:r>
+      <w:proofErr w:type="spellStart"/>
       <w:r>
         <w:t>Rat_plasma.sky</w:t>
       </w:r>
+      <w:proofErr w:type="spellEnd"/>
       <w:r>
         <w:t>”</w:t>
       </w:r>
@@ -1921,12 +1939,14 @@
         <w:t xml:space="preserve"> Modern knowledge of the proteins might be much higher, and spectrum prediction tools like </w:t>
       </w:r>
       <w:hyperlink r:id="rId17" w:history="1">
+        <w:proofErr w:type="spellStart"/>
         <w:r>
           <w:rPr>
             <w:rStyle w:val="Hyperlink"/>
           </w:rPr>
           <w:t>Prosit</w:t>
         </w:r>
+        <w:proofErr w:type="spellEnd"/>
       </w:hyperlink>
       <w:r>
         <w:t>, now integrated in Skyline, would allow complete coverage of the targeted peptides.</w:t>
@@ -4734,7 +4754,15 @@
         </w:numPr>
       </w:pPr>
       <w:r>
-        <w:t>Expand the tree to check Proteins &gt; Peptides &gt; Precursors &gt; PrecursorResults &gt; Count Truncated.</w:t>
+        <w:t xml:space="preserve">Expand the tree to check Proteins &gt; Peptides &gt; Precursors &gt; </w:t>
+      </w:r>
+      <w:proofErr w:type="spellStart"/>
+      <w:r>
+        <w:t>PrecursorResults</w:t>
+      </w:r>
+      <w:proofErr w:type="spellEnd"/>
+      <w:r>
+        <w:t xml:space="preserve"> &gt; Count Truncated.</w:t>
       </w:r>
     </w:p>
     <w:p>
@@ -5527,7 +5555,15 @@
         <w:jc w:val="both"/>
       </w:pPr>
       <w:r>
-        <w:t xml:space="preserve">Skyline will show you the dot-product (dotp) relationship, a measure of similarity </w:t>
+        <w:t>Skyline will show you the dot-product (</w:t>
+      </w:r>
+      <w:proofErr w:type="spellStart"/>
+      <w:r>
+        <w:t>dotp</w:t>
+      </w:r>
+      <w:proofErr w:type="spellEnd"/>
+      <w:r>
+        <w:t xml:space="preserve">) relationship, a measure of similarity </w:t>
       </w:r>
       <w:r>
         <w:t>between the library spectrum peak</w:t>
@@ -10789,7 +10825,15 @@
         <w:t xml:space="preserve"> the </w:t>
       </w:r>
       <w:r>
-        <w:t>peak annotation “23.4 (dotp 0.82)”</w:t>
+        <w:t>peak annotation “23.4 (</w:t>
+      </w:r>
+      <w:proofErr w:type="spellStart"/>
+      <w:r>
+        <w:t>dotp</w:t>
+      </w:r>
+      <w:proofErr w:type="spellEnd"/>
+      <w:r>
+        <w:t xml:space="preserve"> 0.82)”</w:t>
       </w:r>
       <w:r>
         <w:t>.</w:t>
@@ -11242,7 +11286,15 @@
         <w:t xml:space="preserve"> in the chromatogram graphs where Skyline displays the low dot product values </w:t>
       </w:r>
       <w:r>
-        <w:t xml:space="preserve">“(dotp 0.28)” </w:t>
+        <w:t>“(</w:t>
+      </w:r>
+      <w:proofErr w:type="spellStart"/>
+      <w:r>
+        <w:t>dotp</w:t>
+      </w:r>
+      <w:proofErr w:type="spellEnd"/>
+      <w:r>
+        <w:t xml:space="preserve"> 0.28)” </w:t>
       </w:r>
       <w:r>
         <w:t>beneath the peak retention times</w:t>
@@ -11312,13 +11364,34 @@
         <w:jc w:val="both"/>
       </w:pPr>
       <w:r>
-        <w:t xml:space="preserve">Skyline displays the “dotp” value like this when there is another peak on the graph with a higher </w:t>
-      </w:r>
-      <w:r>
-        <w:t xml:space="preserve">dotp </w:t>
-      </w:r>
-      <w:r>
-        <w:t xml:space="preserve">value.  In the case above, you cannot see the peak with the better dotp value because it is </w:t>
+        <w:t>Skyline displays the “</w:t>
+      </w:r>
+      <w:proofErr w:type="spellStart"/>
+      <w:r>
+        <w:t>dotp</w:t>
+      </w:r>
+      <w:proofErr w:type="spellEnd"/>
+      <w:r>
+        <w:t xml:space="preserve">” value like this when there is another peak on the graph with a higher </w:t>
+      </w:r>
+      <w:proofErr w:type="spellStart"/>
+      <w:r>
+        <w:t>dotp</w:t>
+      </w:r>
+      <w:proofErr w:type="spellEnd"/>
+      <w:r>
+        <w:t xml:space="preserve"> </w:t>
+      </w:r>
+      <w:r>
+        <w:t xml:space="preserve">value.  In the case above, you cannot see the peak with the better </w:t>
+      </w:r>
+      <w:proofErr w:type="spellStart"/>
+      <w:r>
+        <w:t>dotp</w:t>
+      </w:r>
+      <w:proofErr w:type="spellEnd"/>
+      <w:r>
+        <w:t xml:space="preserve"> value because it is </w:t>
       </w:r>
       <w:r>
         <w:t>down near</w:t>
@@ -11365,7 +11438,15 @@
     </w:p>
     <w:p>
       <w:r>
-        <w:t>This will zoom the graph y-scale until you can see the smaller peak with a better dotp value.</w:t>
+        <w:t xml:space="preserve">This will zoom the graph y-scale until you can see the smaller peak with a better </w:t>
+      </w:r>
+      <w:proofErr w:type="spellStart"/>
+      <w:r>
+        <w:t>dotp</w:t>
+      </w:r>
+      <w:proofErr w:type="spellEnd"/>
+      <w:r>
+        <w:t xml:space="preserve"> value.</w:t>
       </w:r>
     </w:p>
     <w:p>
@@ -12704,12 +12785,36 @@
       </w:r>
       <w:r>
         <w:lastRenderedPageBreak/>
-        <w:t>replicate annotations.  In this tutorial, you will use three replicate annotations: SubjectId, BioReplicate and Condition.</w:t>
-      </w:r>
-    </w:p>
-    <w:p>
-      <w:r>
-        <w:t>To define the SubjectId annotation, perform the following steps:</w:t>
+        <w:t xml:space="preserve">replicate annotations.  In this tutorial, you will use three replicate annotations: </w:t>
+      </w:r>
+      <w:proofErr w:type="spellStart"/>
+      <w:r>
+        <w:t>SubjectId</w:t>
+      </w:r>
+      <w:proofErr w:type="spellEnd"/>
+      <w:r>
+        <w:t xml:space="preserve">, </w:t>
+      </w:r>
+      <w:proofErr w:type="spellStart"/>
+      <w:r>
+        <w:t>BioReplicate</w:t>
+      </w:r>
+      <w:proofErr w:type="spellEnd"/>
+      <w:r>
+        <w:t xml:space="preserve"> and Condition.</w:t>
+      </w:r>
+    </w:p>
+    <w:p>
+      <w:r>
+        <w:t xml:space="preserve">To define the </w:t>
+      </w:r>
+      <w:proofErr w:type="spellStart"/>
+      <w:r>
+        <w:t>SubjectId</w:t>
+      </w:r>
+      <w:proofErr w:type="spellEnd"/>
+      <w:r>
+        <w:t xml:space="preserve"> annotation, perform the following steps:</w:t>
       </w:r>
     </w:p>
     <w:p>
@@ -12850,7 +12955,15 @@
         <w:t>Define Annotation</w:t>
       </w:r>
       <w:r>
-        <w:t xml:space="preserve"> form enter ‘SubjectId’.</w:t>
+        <w:t xml:space="preserve"> form enter ‘</w:t>
+      </w:r>
+      <w:proofErr w:type="spellStart"/>
+      <w:r>
+        <w:t>SubjectId</w:t>
+      </w:r>
+      <w:proofErr w:type="spellEnd"/>
+      <w:r>
+        <w:t>’.</w:t>
       </w:r>
     </w:p>
     <w:p>
@@ -13002,7 +13115,15 @@
         </w:numPr>
       </w:pPr>
       <w:r>
-        <w:t>Check the ‘SubjectId’ annotation you just created.</w:t>
+        <w:t>Check the ‘</w:t>
+      </w:r>
+      <w:proofErr w:type="spellStart"/>
+      <w:r>
+        <w:t>SubjectId</w:t>
+      </w:r>
+      <w:proofErr w:type="spellEnd"/>
+      <w:r>
+        <w:t>’ annotation you just created.</w:t>
       </w:r>
     </w:p>
     <w:p>
@@ -13117,9 +13238,11 @@
       <w:r>
         <w:t>“</w:t>
       </w:r>
+      <w:proofErr w:type="spellStart"/>
       <w:r>
         <w:t>MSstats</w:t>
       </w:r>
+      <w:proofErr w:type="spellEnd"/>
       <w:r>
         <w:t>”</w:t>
       </w:r>
@@ -13150,14 +13273,24 @@
       <w:r>
         <w:t xml:space="preserve">demonstrate the use of </w:t>
       </w:r>
+      <w:proofErr w:type="spellStart"/>
       <w:r>
         <w:t>MSstats</w:t>
       </w:r>
+      <w:proofErr w:type="spellEnd"/>
       <w:r>
         <w:t xml:space="preserve"> in many courses and workshops.</w:t>
       </w:r>
       <w:r>
-        <w:t xml:space="preserve">  If you are interested in exploring what MSstats has to offer for this type of analysis, you can get the two other annotations</w:t>
+        <w:t xml:space="preserve">  If you are interested in exploring what </w:t>
+      </w:r>
+      <w:proofErr w:type="spellStart"/>
+      <w:r>
+        <w:t>MSstats</w:t>
+      </w:r>
+      <w:proofErr w:type="spellEnd"/>
+      <w:r>
+        <w:t xml:space="preserve"> has to offer for this type of analysis, you can get the two other annotations</w:t>
       </w:r>
       <w:r>
         <w:t xml:space="preserve"> it requires</w:t>
@@ -13205,7 +13338,15 @@
         </w:numPr>
       </w:pPr>
       <w:r>
-        <w:t>Select ‘MSstats’ from the list of tools.</w:t>
+        <w:t>Select ‘</w:t>
+      </w:r>
+      <w:proofErr w:type="spellStart"/>
+      <w:r>
+        <w:t>MSstats</w:t>
+      </w:r>
+      <w:proofErr w:type="spellEnd"/>
+      <w:r>
+        <w:t>’ from the list of tools.</w:t>
       </w:r>
     </w:p>
     <w:p>
@@ -13286,7 +13427,15 @@
         <w:t>Install</w:t>
       </w:r>
       <w:r>
-        <w:t xml:space="preserve"> button and follow the prompts until MSstats installation is completed.</w:t>
+        <w:t xml:space="preserve"> button and follow the prompts until </w:t>
+      </w:r>
+      <w:proofErr w:type="spellStart"/>
+      <w:r>
+        <w:t>MSstats</w:t>
+      </w:r>
+      <w:proofErr w:type="spellEnd"/>
+      <w:r>
+        <w:t xml:space="preserve"> installation is completed.</w:t>
       </w:r>
     </w:p>
     <w:p>
@@ -13302,11 +13451,24 @@
       <w:r>
         <w:t xml:space="preserve">added during </w:t>
       </w:r>
-      <w:r>
-        <w:t xml:space="preserve">MSstats installation or to add them </w:t>
-      </w:r>
-      <w:r>
-        <w:t>directly without MSstats installation</w:t>
+      <w:proofErr w:type="spellStart"/>
+      <w:r>
+        <w:t>MSstats</w:t>
+      </w:r>
+      <w:proofErr w:type="spellEnd"/>
+      <w:r>
+        <w:t xml:space="preserve"> installation or to add them </w:t>
+      </w:r>
+      <w:r>
+        <w:t xml:space="preserve">directly without </w:t>
+      </w:r>
+      <w:proofErr w:type="spellStart"/>
+      <w:r>
+        <w:t>MSstats</w:t>
+      </w:r>
+      <w:proofErr w:type="spellEnd"/>
+      <w:r>
+        <w:t xml:space="preserve"> installation</w:t>
       </w:r>
       <w:r>
         <w:t>:</w:t>
@@ -13402,7 +13564,23 @@
         </w:numPr>
       </w:pPr>
       <w:r>
-        <w:t xml:space="preserve">If you installed MSstats, select the BioReplicate annotation, and click the </w:t>
+        <w:t xml:space="preserve">If you installed </w:t>
+      </w:r>
+      <w:proofErr w:type="spellStart"/>
+      <w:r>
+        <w:t>MSstats</w:t>
+      </w:r>
+      <w:proofErr w:type="spellEnd"/>
+      <w:r>
+        <w:t xml:space="preserve">, select the </w:t>
+      </w:r>
+      <w:proofErr w:type="spellStart"/>
+      <w:r>
+        <w:t>BioReplicate</w:t>
+      </w:r>
+      <w:proofErr w:type="spellEnd"/>
+      <w:r>
+        <w:t xml:space="preserve"> annotation, and click the </w:t>
       </w:r>
       <w:r>
         <w:rPr>
@@ -13582,7 +13760,15 @@
         </w:numPr>
       </w:pPr>
       <w:r>
-        <w:t>Check the BioReplicate and Condition annotations to add them to your document.</w:t>
+        <w:t xml:space="preserve">Check the </w:t>
+      </w:r>
+      <w:proofErr w:type="spellStart"/>
+      <w:r>
+        <w:t>BioReplicate</w:t>
+      </w:r>
+      <w:proofErr w:type="spellEnd"/>
+      <w:r>
+        <w:t xml:space="preserve"> and Condition annotations to add them to your document.</w:t>
       </w:r>
     </w:p>
     <w:p>
@@ -13906,7 +14092,15 @@
         </w:numPr>
       </w:pPr>
       <w:r>
-        <w:t>In Skyline select the top cell in the SubjectId column.</w:t>
+        <w:t xml:space="preserve">In Skyline select the top cell in the </w:t>
+      </w:r>
+      <w:proofErr w:type="spellStart"/>
+      <w:r>
+        <w:t>SubjectId</w:t>
+      </w:r>
+      <w:proofErr w:type="spellEnd"/>
+      <w:r>
+        <w:t xml:space="preserve"> column.</w:t>
       </w:r>
     </w:p>
     <w:p>
@@ -13920,7 +14114,15 @@
         <w:t>Note</w:t>
       </w:r>
       <w:r>
-        <w:t>:  Avoid entering cell edit mode on this step.  If you see a blinking cursor inside the top SubjectId cell, press the Esc key.</w:t>
+        <w:t xml:space="preserve">:  Avoid entering cell edit mode on this step.  If you see a blinking cursor inside the top </w:t>
+      </w:r>
+      <w:proofErr w:type="spellStart"/>
+      <w:r>
+        <w:t>SubjectId</w:t>
+      </w:r>
+      <w:proofErr w:type="spellEnd"/>
+      <w:r>
+        <w:t xml:space="preserve"> cell, press the Esc key.</w:t>
       </w:r>
     </w:p>
     <w:p>
@@ -14254,7 +14456,15 @@
         <w:t xml:space="preserve"> form</w:t>
       </w:r>
       <w:r>
-        <w:t>, enter “MissingData”</w:t>
+        <w:t>, enter “</w:t>
+      </w:r>
+      <w:proofErr w:type="spellStart"/>
+      <w:r>
+        <w:t>MissingData</w:t>
+      </w:r>
+      <w:proofErr w:type="spellEnd"/>
+      <w:r>
+        <w:t>”</w:t>
       </w:r>
       <w:r>
         <w:t>.</w:t>
@@ -14433,7 +14643,15 @@
         </w:numPr>
       </w:pPr>
       <w:r>
-        <w:t>Check the “MissingData”</w:t>
+        <w:t>Check the “</w:t>
+      </w:r>
+      <w:proofErr w:type="spellStart"/>
+      <w:r>
+        <w:t>MissingData</w:t>
+      </w:r>
+      <w:proofErr w:type="spellEnd"/>
+      <w:r>
+        <w:t>”</w:t>
       </w:r>
       <w:r>
         <w:t xml:space="preserve"> annotation you just defined.</w:t>
@@ -14531,7 +14749,15 @@
         <w:jc w:val="both"/>
       </w:pPr>
       <w:r>
-        <w:t>To prepare for setting your new ‘MissingData’ annotation on all peptides with truncated peaks, do the following:</w:t>
+        <w:t>To prepare for setting your new ‘</w:t>
+      </w:r>
+      <w:proofErr w:type="spellStart"/>
+      <w:r>
+        <w:t>MissingData</w:t>
+      </w:r>
+      <w:proofErr w:type="spellEnd"/>
+      <w:r>
+        <w:t>’ annotation on all peptides with truncated peaks, do the following:</w:t>
       </w:r>
     </w:p>
     <w:p>
@@ -14651,7 +14877,15 @@
         <w:t xml:space="preserve">Columns </w:t>
       </w:r>
       <w:r>
-        <w:t>tree to check Proteins &gt; Peptides &gt; MissingData, to add a column for the annotation you just created.</w:t>
+        <w:t xml:space="preserve">tree to check Proteins &gt; Peptides &gt; </w:t>
+      </w:r>
+      <w:proofErr w:type="spellStart"/>
+      <w:r>
+        <w:t>MissingData</w:t>
+      </w:r>
+      <w:proofErr w:type="spellEnd"/>
+      <w:r>
+        <w:t>, to add a column for the annotation you just created.</w:t>
       </w:r>
     </w:p>
     <w:p>
@@ -14866,9 +15100,11 @@
       <w:r>
         <w:t xml:space="preserve">  You could check the “</w:t>
       </w:r>
+      <w:proofErr w:type="spellStart"/>
       <w:r>
         <w:t>MissingData</w:t>
       </w:r>
+      <w:proofErr w:type="spellEnd"/>
       <w:r>
         <w:t>”</w:t>
       </w:r>
@@ -14903,7 +15139,15 @@
         <w:t>Check the checkbox in the first row of t</w:t>
       </w:r>
       <w:r>
-        <w:t>he grid, immediately under the “MissingData”</w:t>
+        <w:t>he grid, immediately under the “</w:t>
+      </w:r>
+      <w:proofErr w:type="spellStart"/>
+      <w:r>
+        <w:t>MissingData</w:t>
+      </w:r>
+      <w:proofErr w:type="spellEnd"/>
+      <w:r>
+        <w:t>”</w:t>
       </w:r>
       <w:r>
         <w:t xml:space="preserve"> header.</w:t>
@@ -15079,7 +15323,15 @@
         <w:t>Return to Skyline an</w:t>
       </w:r>
       <w:r>
-        <w:t>d select the first cell in the “MissingData”</w:t>
+        <w:t>d select the first cell in the “</w:t>
+      </w:r>
+      <w:proofErr w:type="spellStart"/>
+      <w:r>
+        <w:t>MissingData</w:t>
+      </w:r>
+      <w:proofErr w:type="spellEnd"/>
+      <w:r>
+        <w:t>”</w:t>
       </w:r>
       <w:r>
         <w:t xml:space="preserve"> column.</w:t>
@@ -15099,11 +15351,16 @@
       <w:r>
         <w:t>“</w:t>
       </w:r>
+      <w:proofErr w:type="spellStart"/>
       <w:r>
         <w:t>Missing</w:t>
       </w:r>
       <w:r>
-        <w:t>Data”</w:t>
+        <w:t>Data</w:t>
+      </w:r>
+      <w:proofErr w:type="spellEnd"/>
+      <w:r>
+        <w:t>”</w:t>
       </w:r>
       <w:r>
         <w:t>.</w:t>
@@ -15135,7 +15392,15 @@
         <w:t xml:space="preserve"> You</w:t>
       </w:r>
       <w:r>
-        <w:t xml:space="preserve"> only need to set the MissingData annotation to true once for every peptide</w:t>
+        <w:t xml:space="preserve"> only need to set the </w:t>
+      </w:r>
+      <w:proofErr w:type="spellStart"/>
+      <w:r>
+        <w:t>MissingData</w:t>
+      </w:r>
+      <w:proofErr w:type="spellEnd"/>
+      <w:r>
+        <w:t xml:space="preserve"> annotation to true once for every peptide</w:t>
       </w:r>
       <w:r>
         <w:t>.</w:t>
@@ -16034,7 +16299,15 @@
         <w:t>and</w:t>
       </w:r>
       <w:r>
-        <w:t xml:space="preserve"> 8 already have the “MissingData”</w:t>
+        <w:t xml:space="preserve"> 8 already have the “</w:t>
+      </w:r>
+      <w:proofErr w:type="spellStart"/>
+      <w:r>
+        <w:t>MissingData</w:t>
+      </w:r>
+      <w:proofErr w:type="spellEnd"/>
+      <w:r>
+        <w:t>”</w:t>
       </w:r>
       <w:r>
         <w:t xml:space="preserve"> annotation set.</w:t>
@@ -16051,12 +16324,14 @@
       <w:r>
         <w:t xml:space="preserve"> and </w:t>
       </w:r>
+      <w:proofErr w:type="spellStart"/>
       <w:r>
         <w:rPr>
           <w:b/>
         </w:rPr>
         <w:t>MissingData</w:t>
       </w:r>
+      <w:proofErr w:type="spellEnd"/>
       <w:r>
         <w:t xml:space="preserve"> columns.</w:t>
       </w:r>
@@ -16075,12 +16350,14 @@
       <w:r>
         <w:t xml:space="preserve">Check the </w:t>
       </w:r>
+      <w:proofErr w:type="spellStart"/>
       <w:r>
         <w:rPr>
           <w:b/>
         </w:rPr>
         <w:t>MissingData</w:t>
       </w:r>
+      <w:proofErr w:type="spellEnd"/>
       <w:r>
         <w:t xml:space="preserve"> check boxes for TLNSINIAVFSK and IFSQQADLSR.</w:t>
       </w:r>
@@ -16445,12 +16722,14 @@
       <w:r>
         <w:t xml:space="preserve"> and click </w:t>
       </w:r>
+      <w:proofErr w:type="spellStart"/>
       <w:r>
         <w:rPr>
           <w:b/>
         </w:rPr>
         <w:t>SubjectId</w:t>
       </w:r>
+      <w:proofErr w:type="spellEnd"/>
       <w:r>
         <w:t>.</w:t>
       </w:r>
@@ -17742,7 +18021,15 @@
         <w:t>Identity annotation</w:t>
       </w:r>
       <w:r>
-        <w:t xml:space="preserve"> choose “SubjectId”.</w:t>
+        <w:t xml:space="preserve"> choose “</w:t>
+      </w:r>
+      <w:proofErr w:type="spellStart"/>
+      <w:r>
+        <w:t>SubjectId</w:t>
+      </w:r>
+      <w:proofErr w:type="spellEnd"/>
+      <w:r>
+        <w:t>”.</w:t>
       </w:r>
     </w:p>
     <w:p>
@@ -18181,7 +18468,14 @@
         <w:rPr>
           <w:b/>
         </w:rPr>
-        <w:t>Healthy v. Diseased</w:t>
+        <w:t xml:space="preserve">Healthy v. </w:t>
+      </w:r>
+      <w:proofErr w:type="spellStart"/>
+      <w:r>
+        <w:rPr>
+          <w:b/>
+        </w:rPr>
+        <w:t>Diseased</w:t>
       </w:r>
       <w:r>
         <w:rPr>
@@ -18189,6 +18483,7 @@
         </w:rPr>
         <w:t>:Grid</w:t>
       </w:r>
+      <w:proofErr w:type="spellEnd"/>
       <w:r>
         <w:t xml:space="preserve"> view that looks like this:</w:t>
       </w:r>
@@ -18669,8 +18964,16 @@
         <w:rPr>
           <w:b/>
         </w:rPr>
-        <w:t>Healthy v. Diseased:Settings</w:t>
-      </w:r>
+        <w:t xml:space="preserve">Healthy v. </w:t>
+      </w:r>
+      <w:proofErr w:type="spellStart"/>
+      <w:r>
+        <w:rPr>
+          <w:b/>
+        </w:rPr>
+        <w:t>Diseased:Settings</w:t>
+      </w:r>
+      <w:proofErr w:type="spellEnd"/>
       <w:r>
         <w:t xml:space="preserve"> form, change the </w:t>
       </w:r>
@@ -18681,7 +18984,15 @@
         <w:t>Identity annotation</w:t>
       </w:r>
       <w:r>
-        <w:t xml:space="preserve"> field back to “SubjectId”.</w:t>
+        <w:t xml:space="preserve"> field back to “</w:t>
+      </w:r>
+      <w:proofErr w:type="spellStart"/>
+      <w:r>
+        <w:t>SubjectId</w:t>
+      </w:r>
+      <w:proofErr w:type="spellEnd"/>
+      <w:r>
+        <w:t>”.</w:t>
       </w:r>
     </w:p>
     <w:p>
@@ -18727,6 +19038,7 @@
       <w:r>
         <w:t>Save the document to the name “</w:t>
       </w:r>
+      <w:proofErr w:type="spellStart"/>
       <w:r>
         <w:t>Rat_plasma</w:t>
       </w:r>
@@ -18736,6 +19048,7 @@
       <w:r>
         <w:t>.sky</w:t>
       </w:r>
+      <w:proofErr w:type="spellEnd"/>
       <w:r>
         <w:t>”.</w:t>
       </w:r>
@@ -18756,8 +19069,16 @@
         <w:rPr>
           <w:b/>
         </w:rPr>
-        <w:t>Healthy v. Diseased:Settings</w:t>
-      </w:r>
+        <w:t xml:space="preserve">Healthy v. </w:t>
+      </w:r>
+      <w:proofErr w:type="spellStart"/>
+      <w:r>
+        <w:rPr>
+          <w:b/>
+        </w:rPr>
+        <w:t>Diseased:Settings</w:t>
+      </w:r>
+      <w:proofErr w:type="spellEnd"/>
       <w:r>
         <w:t xml:space="preserve"> form, choose the </w:t>
       </w:r>
@@ -18870,8 +19191,16 @@
         <w:rPr>
           <w:b/>
         </w:rPr>
-        <w:t>Healthy v. Diseased:Grid</w:t>
-      </w:r>
+        <w:t xml:space="preserve">Healthy v. </w:t>
+      </w:r>
+      <w:proofErr w:type="spellStart"/>
+      <w:r>
+        <w:rPr>
+          <w:b/>
+        </w:rPr>
+        <w:t>Diseased:Grid</w:t>
+      </w:r>
+      <w:proofErr w:type="spellEnd"/>
       <w:r>
         <w:t xml:space="preserve"> should show 92 rows above the 1% FDR cut-off, and the graph should now look like this:</w:t>
       </w:r>
@@ -18960,8 +19289,16 @@
         <w:rPr>
           <w:b/>
         </w:rPr>
-        <w:t>Healthy v. Diseased:Grid</w:t>
-      </w:r>
+        <w:t xml:space="preserve">Healthy v. </w:t>
+      </w:r>
+      <w:proofErr w:type="spellStart"/>
+      <w:r>
+        <w:rPr>
+          <w:b/>
+        </w:rPr>
+        <w:t>Diseased:Grid</w:t>
+      </w:r>
+      <w:proofErr w:type="spellEnd"/>
       <w:r>
         <w:t>, where the row and column headers meet, to select all cells.</w:t>
       </w:r>

</xml_diff>